<commit_message>
modifying the way the server can interact with database, and updating Diagram
</commit_message>
<xml_diff>
--- a/DataBase.docx
+++ b/DataBase.docx
@@ -615,7 +615,13 @@
         <w:ind w:left="720"/>
       </w:pPr>
       <w:r>
-        <w:t xml:space="preserve">Message </w:t>
+        <w:t>M</w:t>
+      </w:r>
+      <w:r>
+        <w:t>sg</w:t>
+      </w:r>
+      <w:r>
+        <w:t xml:space="preserve"> </w:t>
       </w:r>
       <w:proofErr w:type="gramStart"/>
       <w:r>
@@ -695,9 +701,190 @@
       <w:pPr>
         <w:ind w:left="720"/>
       </w:pPr>
-      <w:proofErr w:type="spellStart"/>
-      <w:r>
-        <w:t>Date_Edited</w:t>
+      <w:r>
+        <w:rPr>
+          <w:color w:val="4472C4" w:themeColor="accent1"/>
+        </w:rPr>
+        <w:t>PRIMARY KEY</w:t>
+      </w:r>
+      <w:r>
+        <w:t>(ID),</w:t>
+      </w:r>
+    </w:p>
+    <w:p>
+      <w:pPr>
+        <w:ind w:left="720"/>
+      </w:pPr>
+      <w:r>
+        <w:rPr>
+          <w:color w:val="4472C4" w:themeColor="accent1"/>
+        </w:rPr>
+        <w:t>CONSTRAINT</w:t>
+      </w:r>
+      <w:r>
+        <w:t xml:space="preserve"> </w:t>
+      </w:r>
+      <w:proofErr w:type="spellStart"/>
+      <w:r>
+        <w:t>Post_Identifier</w:t>
+      </w:r>
+      <w:proofErr w:type="spellEnd"/>
+      <w:r>
+        <w:t xml:space="preserve"> </w:t>
+      </w:r>
+      <w:r>
+        <w:rPr>
+          <w:color w:val="4472C4" w:themeColor="accent1"/>
+        </w:rPr>
+        <w:t>UNIQUE</w:t>
+      </w:r>
+      <w:r>
+        <w:t>(ID),</w:t>
+      </w:r>
+    </w:p>
+    <w:p>
+      <w:pPr>
+        <w:ind w:left="720"/>
+      </w:pPr>
+      <w:r>
+        <w:rPr>
+          <w:color w:val="4472C4" w:themeColor="accent1"/>
+        </w:rPr>
+        <w:lastRenderedPageBreak/>
+        <w:t xml:space="preserve">FOREIGN KEY </w:t>
+      </w:r>
+      <w:r>
+        <w:t xml:space="preserve">(Username) </w:t>
+      </w:r>
+      <w:r>
+        <w:rPr>
+          <w:color w:val="4472C4" w:themeColor="accent1"/>
+        </w:rPr>
+        <w:t>REFERENCES</w:t>
+      </w:r>
+      <w:r>
+        <w:t xml:space="preserve"> </w:t>
+      </w:r>
+      <w:proofErr w:type="gramStart"/>
+      <w:r>
+        <w:t>Users(</w:t>
+      </w:r>
+      <w:proofErr w:type="gramEnd"/>
+      <w:r>
+        <w:t>Username));</w:t>
+      </w:r>
+    </w:p>
+    <w:p/>
+    <w:p>
+      <w:r>
+        <w:rPr>
+          <w:color w:val="4472C4" w:themeColor="accent1"/>
+        </w:rPr>
+        <w:t xml:space="preserve">CREATE TABLE </w:t>
+      </w:r>
+      <w:proofErr w:type="spellStart"/>
+      <w:r>
+        <w:t>Client_</w:t>
+      </w:r>
+      <w:proofErr w:type="gramStart"/>
+      <w:r>
+        <w:t>Logs</w:t>
+      </w:r>
+      <w:proofErr w:type="spellEnd"/>
+      <w:r>
+        <w:t>(</w:t>
+      </w:r>
+      <w:proofErr w:type="gramEnd"/>
+    </w:p>
+    <w:p>
+      <w:pPr>
+        <w:ind w:left="720"/>
+      </w:pPr>
+      <w:r>
+        <w:t xml:space="preserve">ID </w:t>
+      </w:r>
+      <w:r>
+        <w:rPr>
+          <w:color w:val="4472C4" w:themeColor="accent1"/>
+        </w:rPr>
+        <w:t>INTEGER</w:t>
+      </w:r>
+      <w:r>
+        <w:rPr>
+          <w:color w:val="4472C4" w:themeColor="accent1"/>
+        </w:rPr>
+        <w:t xml:space="preserve"> NOT NULL</w:t>
+      </w:r>
+      <w:r>
+        <w:t>,</w:t>
+      </w:r>
+    </w:p>
+    <w:p>
+      <w:pPr>
+        <w:ind w:left="720"/>
+      </w:pPr>
+      <w:r>
+        <w:t xml:space="preserve">Username </w:t>
+      </w:r>
+      <w:proofErr w:type="gramStart"/>
+      <w:r>
+        <w:rPr>
+          <w:color w:val="4472C4" w:themeColor="accent1"/>
+        </w:rPr>
+        <w:t>VARCHAR</w:t>
+      </w:r>
+      <w:r>
+        <w:t>(</w:t>
+      </w:r>
+      <w:proofErr w:type="gramEnd"/>
+      <w:r>
+        <w:rPr>
+          <w:color w:val="ED7D31" w:themeColor="accent2"/>
+        </w:rPr>
+        <w:t>50</w:t>
+      </w:r>
+      <w:r>
+        <w:t xml:space="preserve">) </w:t>
+      </w:r>
+      <w:r>
+        <w:rPr>
+          <w:color w:val="4472C4" w:themeColor="accent1"/>
+        </w:rPr>
+        <w:t>NOT NULL</w:t>
+      </w:r>
+      <w:r>
+        <w:t>,</w:t>
+      </w:r>
+    </w:p>
+    <w:p>
+      <w:pPr>
+        <w:ind w:left="720"/>
+      </w:pPr>
+      <w:proofErr w:type="spellStart"/>
+      <w:r>
+        <w:t>Date_Logged_On</w:t>
+      </w:r>
+      <w:proofErr w:type="spellEnd"/>
+      <w:r>
+        <w:t xml:space="preserve"> </w:t>
+      </w:r>
+      <w:r>
+        <w:rPr>
+          <w:color w:val="4472C4" w:themeColor="accent1"/>
+        </w:rPr>
+        <w:t>DATETIME NOT NULL</w:t>
+      </w:r>
+      <w:r>
+        <w:t>,</w:t>
+      </w:r>
+    </w:p>
+    <w:p>
+      <w:pPr>
+        <w:ind w:left="720"/>
+      </w:pPr>
+      <w:proofErr w:type="spellStart"/>
+      <w:r>
+        <w:t>Date_Logged_Out</w:t>
       </w:r>
       <w:proofErr w:type="spellEnd"/>
       <w:r>
@@ -719,26 +906,222 @@
       </w:pPr>
       <w:proofErr w:type="spellStart"/>
       <w:r>
-        <w:t>Edited_</w:t>
+        <w:t>Logged_OUT_Or_Dropped_Off</w:t>
+      </w:r>
+      <w:proofErr w:type="spellEnd"/>
+      <w:r>
+        <w:t xml:space="preserve"> </w:t>
+      </w:r>
+      <w:r>
+        <w:rPr>
+          <w:color w:val="4472C4" w:themeColor="accent1"/>
+        </w:rPr>
+        <w:t>VARCHAR</w:t>
+      </w:r>
+      <w:r>
+        <w:t>(</w:t>
+      </w:r>
+      <w:r>
+        <w:rPr>
+          <w:color w:val="ED7D31" w:themeColor="accent2"/>
+        </w:rPr>
+        <w:t>20</w:t>
+      </w:r>
+      <w:r>
+        <w:t>),</w:t>
+      </w:r>
+    </w:p>
+    <w:p>
+      <w:pPr>
+        <w:ind w:left="720"/>
+      </w:pPr>
+      <w:r>
+        <w:rPr>
+          <w:color w:val="4472C4" w:themeColor="accent1"/>
+        </w:rPr>
+        <w:t>PRIMARY KEY</w:t>
+      </w:r>
+      <w:r>
+        <w:t>(ID),</w:t>
+      </w:r>
+    </w:p>
+    <w:p>
+      <w:pPr>
+        <w:ind w:left="720"/>
+      </w:pPr>
+      <w:r>
+        <w:rPr>
+          <w:color w:val="4472C4" w:themeColor="accent1"/>
+        </w:rPr>
+        <w:t>CONSTRAINT</w:t>
+      </w:r>
+      <w:r>
+        <w:t xml:space="preserve"> Login </w:t>
+      </w:r>
+      <w:r>
+        <w:rPr>
+          <w:color w:val="4472C4" w:themeColor="accent1"/>
+        </w:rPr>
+        <w:t>UNIQUE</w:t>
+      </w:r>
+      <w:r>
+        <w:t>(ID),</w:t>
+      </w:r>
+    </w:p>
+    <w:p>
+      <w:pPr>
+        <w:ind w:left="720"/>
+      </w:pPr>
+      <w:r>
+        <w:rPr>
+          <w:color w:val="4472C4" w:themeColor="accent1"/>
+        </w:rPr>
+        <w:t xml:space="preserve">FOREIGN KEY </w:t>
+      </w:r>
+      <w:r>
+        <w:t xml:space="preserve">(Username) </w:t>
+      </w:r>
+      <w:r>
+        <w:rPr>
+          <w:color w:val="4472C4" w:themeColor="accent1"/>
+        </w:rPr>
+        <w:t>REFERENCES</w:t>
+      </w:r>
+      <w:r>
+        <w:t xml:space="preserve"> </w:t>
       </w:r>
       <w:proofErr w:type="gramStart"/>
       <w:r>
-        <w:t>Message</w:t>
-      </w:r>
-      <w:proofErr w:type="spellEnd"/>
-      <w:r>
-        <w:t xml:space="preserve">  </w:t>
-      </w:r>
+        <w:t>Users(</w:t>
+      </w:r>
+      <w:proofErr w:type="gramEnd"/>
+      <w:r>
+        <w:t>Username));</w:t>
+      </w:r>
+    </w:p>
+    <w:p/>
+    <w:p>
+      <w:r>
+        <w:rPr>
+          <w:color w:val="4472C4" w:themeColor="accent1"/>
+        </w:rPr>
+        <w:t xml:space="preserve">CREATE TABLE </w:t>
+      </w:r>
+      <w:proofErr w:type="spellStart"/>
+      <w:r>
+        <w:t>Private_</w:t>
+      </w:r>
+      <w:proofErr w:type="gramStart"/>
+      <w:r>
+        <w:t>Messages</w:t>
+      </w:r>
+      <w:proofErr w:type="spellEnd"/>
+      <w:r>
+        <w:t>(</w:t>
+      </w:r>
+      <w:proofErr w:type="gramEnd"/>
+    </w:p>
+    <w:p>
+      <w:pPr>
+        <w:ind w:left="720"/>
+      </w:pPr>
+      <w:r>
+        <w:t xml:space="preserve">ID </w:t>
+      </w:r>
+      <w:r>
+        <w:rPr>
+          <w:color w:val="4472C4" w:themeColor="accent1"/>
+        </w:rPr>
+        <w:t>INTEGER</w:t>
+      </w:r>
+      <w:r>
+        <w:rPr>
+          <w:color w:val="4472C4" w:themeColor="accent1"/>
+        </w:rPr>
+        <w:t xml:space="preserve"> NOT NULL</w:t>
+      </w:r>
+      <w:r>
+        <w:t>,</w:t>
+      </w:r>
+    </w:p>
+    <w:p>
+      <w:pPr>
+        <w:ind w:left="720"/>
+      </w:pPr>
+      <w:r>
+        <w:t xml:space="preserve">Username </w:t>
+      </w:r>
+      <w:proofErr w:type="gramStart"/>
       <w:r>
         <w:rPr>
           <w:color w:val="4472C4" w:themeColor="accent1"/>
         </w:rPr>
         <w:t>VARCHAR</w:t>
       </w:r>
+      <w:r>
+        <w:t>(</w:t>
+      </w:r>
       <w:proofErr w:type="gramEnd"/>
       <w:r>
+        <w:rPr>
+          <w:color w:val="ED7D31" w:themeColor="accent2"/>
+        </w:rPr>
+        <w:t>50</w:t>
+      </w:r>
+      <w:r>
+        <w:t xml:space="preserve">) </w:t>
+      </w:r>
+      <w:r>
+        <w:rPr>
+          <w:color w:val="4472C4" w:themeColor="accent1"/>
+        </w:rPr>
+        <w:t>NOT NULL</w:t>
+      </w:r>
+      <w:r>
+        <w:t>,</w:t>
+      </w:r>
+    </w:p>
+    <w:p>
+      <w:pPr>
+        <w:ind w:left="720"/>
+      </w:pPr>
+      <w:r>
+        <w:t xml:space="preserve">Receiver </w:t>
+      </w:r>
+      <w:r>
+        <w:rPr>
+          <w:color w:val="4472C4" w:themeColor="accent1"/>
+        </w:rPr>
+        <w:t>INTEGER NOT NULL</w:t>
+      </w:r>
+      <w:r>
+        <w:t>,</w:t>
+      </w:r>
+    </w:p>
+    <w:p>
+      <w:pPr>
+        <w:ind w:left="720"/>
+      </w:pPr>
+      <w:r>
+        <w:t>M</w:t>
+      </w:r>
+      <w:r>
+        <w:t>sg</w:t>
+      </w:r>
+      <w:r>
+        <w:t xml:space="preserve"> </w:t>
+      </w:r>
+      <w:proofErr w:type="gramStart"/>
+      <w:r>
+        <w:rPr>
+          <w:color w:val="4472C4" w:themeColor="accent1"/>
+        </w:rPr>
+        <w:t>VARCHAR</w:t>
+      </w:r>
+      <w:r>
         <w:t>(</w:t>
       </w:r>
+      <w:proofErr w:type="gramEnd"/>
       <w:r>
         <w:rPr>
           <w:color w:val="ED7D31" w:themeColor="accent2"/>
@@ -746,156 +1129,6 @@
         <w:t>1000</w:t>
       </w:r>
       <w:r>
-        <w:t>),</w:t>
-      </w:r>
-    </w:p>
-    <w:p>
-      <w:pPr>
-        <w:ind w:left="720"/>
-      </w:pPr>
-      <w:r>
-        <w:rPr>
-          <w:color w:val="4472C4" w:themeColor="accent1"/>
-        </w:rPr>
-        <w:lastRenderedPageBreak/>
-        <w:t>PRIMARY KEY</w:t>
-      </w:r>
-      <w:r>
-        <w:t>(ID),</w:t>
-      </w:r>
-    </w:p>
-    <w:p>
-      <w:pPr>
-        <w:ind w:left="720"/>
-      </w:pPr>
-      <w:r>
-        <w:rPr>
-          <w:color w:val="4472C4" w:themeColor="accent1"/>
-        </w:rPr>
-        <w:t>CONSTRAINT</w:t>
-      </w:r>
-      <w:r>
-        <w:t xml:space="preserve"> </w:t>
-      </w:r>
-      <w:proofErr w:type="spellStart"/>
-      <w:r>
-        <w:t>Post_Identifier</w:t>
-      </w:r>
-      <w:proofErr w:type="spellEnd"/>
-      <w:r>
-        <w:t xml:space="preserve"> </w:t>
-      </w:r>
-      <w:r>
-        <w:rPr>
-          <w:color w:val="4472C4" w:themeColor="accent1"/>
-        </w:rPr>
-        <w:t>UNIQUE</w:t>
-      </w:r>
-      <w:r>
-        <w:t>(ID),</w:t>
-      </w:r>
-    </w:p>
-    <w:p>
-      <w:pPr>
-        <w:ind w:left="720"/>
-      </w:pPr>
-      <w:r>
-        <w:rPr>
-          <w:color w:val="4472C4" w:themeColor="accent1"/>
-        </w:rPr>
-        <w:t xml:space="preserve">FOREIGN KEY </w:t>
-      </w:r>
-      <w:r>
-        <w:t xml:space="preserve">(Username) </w:t>
-      </w:r>
-      <w:r>
-        <w:rPr>
-          <w:color w:val="4472C4" w:themeColor="accent1"/>
-        </w:rPr>
-        <w:t>REFERENCES</w:t>
-      </w:r>
-      <w:r>
-        <w:t xml:space="preserve"> </w:t>
-      </w:r>
-      <w:proofErr w:type="gramStart"/>
-      <w:r>
-        <w:t>Users(</w:t>
-      </w:r>
-      <w:proofErr w:type="gramEnd"/>
-      <w:r>
-        <w:t>Username));</w:t>
-      </w:r>
-    </w:p>
-    <w:p/>
-    <w:p>
-      <w:r>
-        <w:rPr>
-          <w:color w:val="4472C4" w:themeColor="accent1"/>
-        </w:rPr>
-        <w:t xml:space="preserve">CREATE TABLE </w:t>
-      </w:r>
-      <w:proofErr w:type="spellStart"/>
-      <w:r>
-        <w:t>Client_</w:t>
-      </w:r>
-      <w:proofErr w:type="gramStart"/>
-      <w:r>
-        <w:t>Logs</w:t>
-      </w:r>
-      <w:proofErr w:type="spellEnd"/>
-      <w:r>
-        <w:t>(</w:t>
-      </w:r>
-      <w:proofErr w:type="gramEnd"/>
-    </w:p>
-    <w:p>
-      <w:pPr>
-        <w:ind w:left="720"/>
-      </w:pPr>
-      <w:r>
-        <w:t xml:space="preserve">ID </w:t>
-      </w:r>
-      <w:r>
-        <w:rPr>
-          <w:color w:val="4472C4" w:themeColor="accent1"/>
-        </w:rPr>
-        <w:t>INTEGER</w:t>
-      </w:r>
-      <w:r>
-        <w:rPr>
-          <w:color w:val="4472C4" w:themeColor="accent1"/>
-        </w:rPr>
-        <w:t xml:space="preserve"> NOT NULL</w:t>
-      </w:r>
-      <w:r>
-        <w:t>,</w:t>
-      </w:r>
-    </w:p>
-    <w:p>
-      <w:pPr>
-        <w:ind w:left="720"/>
-      </w:pPr>
-      <w:r>
-        <w:t xml:space="preserve">Username </w:t>
-      </w:r>
-      <w:proofErr w:type="gramStart"/>
-      <w:r>
-        <w:rPr>
-          <w:color w:val="4472C4" w:themeColor="accent1"/>
-        </w:rPr>
-        <w:t>VARCHAR</w:t>
-      </w:r>
-      <w:r>
-        <w:t>(</w:t>
-      </w:r>
-      <w:proofErr w:type="gramEnd"/>
-      <w:r>
-        <w:rPr>
-          <w:color w:val="ED7D31" w:themeColor="accent2"/>
-        </w:rPr>
-        <w:t>50</w:t>
-      </w:r>
-      <w:r>
         <w:t xml:space="preserve">) </w:t>
       </w:r>
       <w:r>
@@ -914,7 +1147,13 @@
       </w:pPr>
       <w:proofErr w:type="spellStart"/>
       <w:r>
-        <w:t>Date_Logged_On</w:t>
+        <w:t>M</w:t>
+      </w:r>
+      <w:r>
+        <w:t>sg</w:t>
+      </w:r>
+      <w:r>
+        <w:t>_Date</w:t>
       </w:r>
       <w:proofErr w:type="spellEnd"/>
       <w:r>
@@ -936,287 +1175,6 @@
       </w:pPr>
       <w:proofErr w:type="spellStart"/>
       <w:r>
-        <w:t>Date_Logged_Out</w:t>
-      </w:r>
-      <w:proofErr w:type="spellEnd"/>
-      <w:r>
-        <w:t xml:space="preserve"> </w:t>
-      </w:r>
-      <w:r>
-        <w:rPr>
-          <w:color w:val="4472C4" w:themeColor="accent1"/>
-        </w:rPr>
-        <w:t>DATETIME</w:t>
-      </w:r>
-      <w:r>
-        <w:t>,</w:t>
-      </w:r>
-    </w:p>
-    <w:p>
-      <w:pPr>
-        <w:ind w:left="720"/>
-      </w:pPr>
-      <w:proofErr w:type="spellStart"/>
-      <w:r>
-        <w:t>Logged_OUT_Or_Dropped_Off</w:t>
-      </w:r>
-      <w:proofErr w:type="spellEnd"/>
-      <w:r>
-        <w:t xml:space="preserve"> </w:t>
-      </w:r>
-      <w:proofErr w:type="gramStart"/>
-      <w:r>
-        <w:rPr>
-          <w:color w:val="4472C4" w:themeColor="accent1"/>
-        </w:rPr>
-        <w:t>VARCHAR</w:t>
-      </w:r>
-      <w:r>
-        <w:t>(</w:t>
-      </w:r>
-      <w:proofErr w:type="gramEnd"/>
-      <w:r>
-        <w:rPr>
-          <w:color w:val="ED7D31" w:themeColor="accent2"/>
-        </w:rPr>
-        <w:t>20</w:t>
-      </w:r>
-      <w:r>
-        <w:t>),</w:t>
-      </w:r>
-    </w:p>
-    <w:p>
-      <w:pPr>
-        <w:ind w:left="720"/>
-      </w:pPr>
-      <w:r>
-        <w:rPr>
-          <w:color w:val="4472C4" w:themeColor="accent1"/>
-        </w:rPr>
-        <w:t>PRIMARY KEY</w:t>
-      </w:r>
-      <w:r>
-        <w:t>(ID),</w:t>
-      </w:r>
-    </w:p>
-    <w:p>
-      <w:pPr>
-        <w:ind w:left="720"/>
-      </w:pPr>
-      <w:r>
-        <w:rPr>
-          <w:color w:val="4472C4" w:themeColor="accent1"/>
-        </w:rPr>
-        <w:t>CONSTRAINT</w:t>
-      </w:r>
-      <w:r>
-        <w:t xml:space="preserve"> Login </w:t>
-      </w:r>
-      <w:r>
-        <w:rPr>
-          <w:color w:val="4472C4" w:themeColor="accent1"/>
-        </w:rPr>
-        <w:t>UNIQUE</w:t>
-      </w:r>
-      <w:r>
-        <w:t>(ID),</w:t>
-      </w:r>
-    </w:p>
-    <w:p>
-      <w:pPr>
-        <w:ind w:left="720"/>
-      </w:pPr>
-      <w:r>
-        <w:rPr>
-          <w:color w:val="4472C4" w:themeColor="accent1"/>
-        </w:rPr>
-        <w:t xml:space="preserve">FOREIGN KEY </w:t>
-      </w:r>
-      <w:r>
-        <w:t xml:space="preserve">(Username) </w:t>
-      </w:r>
-      <w:r>
-        <w:rPr>
-          <w:color w:val="4472C4" w:themeColor="accent1"/>
-        </w:rPr>
-        <w:t>REFERENCES</w:t>
-      </w:r>
-      <w:r>
-        <w:t xml:space="preserve"> </w:t>
-      </w:r>
-      <w:proofErr w:type="gramStart"/>
-      <w:r>
-        <w:t>Users(</w:t>
-      </w:r>
-      <w:proofErr w:type="gramEnd"/>
-      <w:r>
-        <w:t>Username));</w:t>
-      </w:r>
-    </w:p>
-    <w:p/>
-    <w:p>
-      <w:r>
-        <w:rPr>
-          <w:color w:val="4472C4" w:themeColor="accent1"/>
-        </w:rPr>
-        <w:t xml:space="preserve">CREATE TABLE </w:t>
-      </w:r>
-      <w:proofErr w:type="spellStart"/>
-      <w:r>
-        <w:t>Private_</w:t>
-      </w:r>
-      <w:proofErr w:type="gramStart"/>
-      <w:r>
-        <w:t>Messages</w:t>
-      </w:r>
-      <w:proofErr w:type="spellEnd"/>
-      <w:r>
-        <w:t>(</w:t>
-      </w:r>
-      <w:proofErr w:type="gramEnd"/>
-    </w:p>
-    <w:p>
-      <w:pPr>
-        <w:ind w:left="720"/>
-      </w:pPr>
-      <w:r>
-        <w:t xml:space="preserve">ID </w:t>
-      </w:r>
-      <w:r>
-        <w:rPr>
-          <w:color w:val="4472C4" w:themeColor="accent1"/>
-        </w:rPr>
-        <w:t>INTEGER</w:t>
-      </w:r>
-      <w:r>
-        <w:rPr>
-          <w:color w:val="4472C4" w:themeColor="accent1"/>
-        </w:rPr>
-        <w:t xml:space="preserve"> NOT NULL</w:t>
-      </w:r>
-      <w:r>
-        <w:t>,</w:t>
-      </w:r>
-    </w:p>
-    <w:p>
-      <w:pPr>
-        <w:ind w:left="720"/>
-      </w:pPr>
-      <w:r>
-        <w:t xml:space="preserve">Username </w:t>
-      </w:r>
-      <w:proofErr w:type="gramStart"/>
-      <w:r>
-        <w:rPr>
-          <w:color w:val="4472C4" w:themeColor="accent1"/>
-        </w:rPr>
-        <w:t>VARCHAR</w:t>
-      </w:r>
-      <w:r>
-        <w:t>(</w:t>
-      </w:r>
-      <w:proofErr w:type="gramEnd"/>
-      <w:r>
-        <w:rPr>
-          <w:color w:val="ED7D31" w:themeColor="accent2"/>
-        </w:rPr>
-        <w:t>50</w:t>
-      </w:r>
-      <w:r>
-        <w:t xml:space="preserve">) </w:t>
-      </w:r>
-      <w:r>
-        <w:rPr>
-          <w:color w:val="4472C4" w:themeColor="accent1"/>
-        </w:rPr>
-        <w:t>NOT NULL</w:t>
-      </w:r>
-      <w:r>
-        <w:t>,</w:t>
-      </w:r>
-    </w:p>
-    <w:p>
-      <w:pPr>
-        <w:ind w:left="720"/>
-      </w:pPr>
-      <w:r>
-        <w:t xml:space="preserve">Receiver </w:t>
-      </w:r>
-      <w:r>
-        <w:rPr>
-          <w:color w:val="4472C4" w:themeColor="accent1"/>
-        </w:rPr>
-        <w:t>INTEGER NOT NULL</w:t>
-      </w:r>
-      <w:r>
-        <w:t>,</w:t>
-      </w:r>
-    </w:p>
-    <w:p>
-      <w:pPr>
-        <w:ind w:left="720"/>
-      </w:pPr>
-      <w:r>
-        <w:t xml:space="preserve">Message </w:t>
-      </w:r>
-      <w:proofErr w:type="gramStart"/>
-      <w:r>
-        <w:rPr>
-          <w:color w:val="4472C4" w:themeColor="accent1"/>
-        </w:rPr>
-        <w:t>VARCHAR</w:t>
-      </w:r>
-      <w:r>
-        <w:t>(</w:t>
-      </w:r>
-      <w:proofErr w:type="gramEnd"/>
-      <w:r>
-        <w:rPr>
-          <w:color w:val="ED7D31" w:themeColor="accent2"/>
-        </w:rPr>
-        <w:t>1000</w:t>
-      </w:r>
-      <w:r>
-        <w:t xml:space="preserve">) </w:t>
-      </w:r>
-      <w:r>
-        <w:rPr>
-          <w:color w:val="4472C4" w:themeColor="accent1"/>
-        </w:rPr>
-        <w:t>NOT NULL</w:t>
-      </w:r>
-      <w:r>
-        <w:t>,</w:t>
-      </w:r>
-    </w:p>
-    <w:p>
-      <w:pPr>
-        <w:ind w:left="720"/>
-      </w:pPr>
-      <w:proofErr w:type="spellStart"/>
-      <w:r>
-        <w:t>Message_Date</w:t>
-      </w:r>
-      <w:proofErr w:type="spellEnd"/>
-      <w:r>
-        <w:t xml:space="preserve"> </w:t>
-      </w:r>
-      <w:r>
-        <w:rPr>
-          <w:color w:val="4472C4" w:themeColor="accent1"/>
-        </w:rPr>
-        <w:t>DATETIME NOT NULL</w:t>
-      </w:r>
-      <w:r>
-        <w:t>,</w:t>
-      </w:r>
-    </w:p>
-    <w:p>
-      <w:pPr>
-        <w:ind w:left="720"/>
-      </w:pPr>
-      <w:proofErr w:type="spellStart"/>
-      <w:r>
         <w:t>Is_Deleted</w:t>
       </w:r>
       <w:proofErr w:type="spellEnd"/>
@@ -1231,64 +1189,6 @@
       </w:r>
       <w:r>
         <w:t>,</w:t>
-      </w:r>
-    </w:p>
-    <w:p>
-      <w:pPr>
-        <w:ind w:left="720"/>
-        <w:rPr>
-          <w:color w:val="ED7D31" w:themeColor="accent2"/>
-        </w:rPr>
-      </w:pPr>
-      <w:proofErr w:type="spellStart"/>
-      <w:r>
-        <w:t>Date_Edited</w:t>
-      </w:r>
-      <w:proofErr w:type="spellEnd"/>
-      <w:r>
-        <w:t xml:space="preserve"> </w:t>
-      </w:r>
-      <w:r>
-        <w:rPr>
-          <w:color w:val="4472C4" w:themeColor="accent1"/>
-        </w:rPr>
-        <w:t>DATETIME</w:t>
-      </w:r>
-      <w:r>
-        <w:t>,</w:t>
-      </w:r>
-    </w:p>
-    <w:p>
-      <w:pPr>
-        <w:ind w:left="720"/>
-      </w:pPr>
-      <w:proofErr w:type="spellStart"/>
-      <w:r>
-        <w:t>Edited_Message</w:t>
-      </w:r>
-      <w:proofErr w:type="spellEnd"/>
-      <w:r>
-        <w:t xml:space="preserve"> </w:t>
-      </w:r>
-      <w:proofErr w:type="gramStart"/>
-      <w:r>
-        <w:rPr>
-          <w:color w:val="4472C4" w:themeColor="accent1"/>
-        </w:rPr>
-        <w:t>VARCHAR</w:t>
-      </w:r>
-      <w:r>
-        <w:t>(</w:t>
-      </w:r>
-      <w:proofErr w:type="gramEnd"/>
-      <w:r>
-        <w:rPr>
-          <w:color w:val="ED7D31" w:themeColor="accent2"/>
-        </w:rPr>
-        <w:t>1000</w:t>
-      </w:r>
-      <w:r>
-        <w:t>),</w:t>
       </w:r>
     </w:p>
     <w:p>

</xml_diff>

<commit_message>
Updating the database interactor
</commit_message>
<xml_diff>
--- a/DataBase.docx
+++ b/DataBase.docx
@@ -1088,11 +1088,37 @@
       <w:r>
         <w:t xml:space="preserve">Receiver </w:t>
       </w:r>
-      <w:r>
-        <w:rPr>
-          <w:color w:val="4472C4" w:themeColor="accent1"/>
-        </w:rPr>
-        <w:t>INTEGER NOT NULL</w:t>
+      <w:proofErr w:type="gramStart"/>
+      <w:r>
+        <w:rPr>
+          <w:color w:val="4472C4" w:themeColor="accent1"/>
+        </w:rPr>
+        <w:t>VARCHAR</w:t>
+      </w:r>
+      <w:r>
+        <w:rPr>
+          <w:color w:val="000000" w:themeColor="text1"/>
+        </w:rPr>
+        <w:t>(</w:t>
+      </w:r>
+      <w:proofErr w:type="gramEnd"/>
+      <w:r>
+        <w:rPr>
+          <w:color w:val="ED7D31" w:themeColor="accent2"/>
+        </w:rPr>
+        <w:t>50</w:t>
+      </w:r>
+      <w:r>
+        <w:rPr>
+          <w:color w:val="000000" w:themeColor="text1"/>
+        </w:rPr>
+        <w:t>)</w:t>
+      </w:r>
+      <w:r>
+        <w:rPr>
+          <w:color w:val="4472C4" w:themeColor="accent1"/>
+        </w:rPr>
+        <w:t xml:space="preserve"> NOT NULL</w:t>
       </w:r>
       <w:r>
         <w:t>,</w:t>
@@ -1238,7 +1264,7 @@
     </w:p>
     <w:p>
       <w:pPr>
-        <w:ind w:left="720"/>
+        <w:ind w:firstLine="720"/>
       </w:pPr>
       <w:r>
         <w:rPr>

</xml_diff>